<commit_message>
cha1 code commit ...
</commit_message>
<xml_diff>
--- a/doc/The C Programing Language.docx
+++ b/doc/The C Programing Language.docx
@@ -48,8 +48,35 @@
         </w:rPr>
         <w:t>背景</w:t>
       </w:r>
-      <w:bookmarkStart w:id="0" w:name="_GoBack"/>
-      <w:bookmarkEnd w:id="0"/>
+    </w:p>
+    <w:p>
+      <w:pPr>
+        <w:bidi w:val="0"/>
+        <w:rPr>
+          <w:rFonts w:hint="default"/>
+          <w:lang w:val="en-US" w:eastAsia="zh-Hans"/>
+        </w:rPr>
+      </w:pPr>
+      <w:r>
+        <w:rPr>
+          <w:rFonts w:hint="eastAsia"/>
+          <w:lang w:val="en-US" w:eastAsia="zh-Hans"/>
+        </w:rPr>
+        <w:t>本工程主要是为了实践《</w:t>
+      </w:r>
+      <w:r>
+        <w:rPr>
+          <w:lang w:val="en-US" w:eastAsia="zh-CN"/>
+        </w:rPr>
+        <w:t>The C Programing Language</w:t>
+      </w:r>
+      <w:r>
+        <w:rPr>
+          <w:rFonts w:hint="eastAsia"/>
+          <w:lang w:val="en-US" w:eastAsia="zh-Hans"/>
+        </w:rPr>
+        <w:t>》的代码。</w:t>
+      </w:r>
     </w:p>
     <w:p/>
     <w:p>
@@ -349,6 +376,102 @@
         </w:rPr>
         <w:t>的默认分支</w:t>
       </w:r>
+    </w:p>
+    <w:p>
+      <w:pPr>
+        <w:rPr>
+          <w:rFonts w:hint="eastAsia"/>
+          <w:lang w:val="en-US" w:eastAsia="zh-Hans"/>
+        </w:rPr>
+      </w:pPr>
+    </w:p>
+    <w:p>
+      <w:pPr>
+        <w:rPr>
+          <w:rFonts w:hint="eastAsia"/>
+          <w:lang w:val="en-US" w:eastAsia="zh-Hans"/>
+        </w:rPr>
+      </w:pPr>
+    </w:p>
+    <w:p>
+      <w:pPr>
+        <w:rPr>
+          <w:rFonts w:hint="eastAsia"/>
+          <w:lang w:val="en-US" w:eastAsia="zh-Hans"/>
+        </w:rPr>
+      </w:pPr>
+      <w:r>
+        <w:rPr>
+          <w:rFonts w:hint="eastAsia"/>
+          <w:lang w:val="en-US" w:eastAsia="zh-Hans"/>
+        </w:rPr>
+        <w:t>本地代码目录：</w:t>
+      </w:r>
+    </w:p>
+    <w:tbl>
+      <w:tblPr>
+        <w:tblStyle w:val="4"/>
+        <w:tblW w:w="0" w:type="auto"/>
+        <w:tblInd w:w="0" w:type="dxa"/>
+        <w:tblBorders>
+          <w:top w:val="single" w:color="auto" w:sz="4" w:space="0"/>
+          <w:left w:val="single" w:color="auto" w:sz="4" w:space="0"/>
+          <w:bottom w:val="single" w:color="auto" w:sz="4" w:space="0"/>
+          <w:right w:val="single" w:color="auto" w:sz="4" w:space="0"/>
+          <w:insideH w:val="single" w:color="auto" w:sz="4" w:space="0"/>
+          <w:insideV w:val="single" w:color="auto" w:sz="4" w:space="0"/>
+        </w:tblBorders>
+        <w:tblLayout w:type="autofit"/>
+        <w:tblCellMar>
+          <w:left w:w="108" w:type="dxa"/>
+          <w:right w:w="108" w:type="dxa"/>
+        </w:tblCellMar>
+      </w:tblPr>
+      <w:tblGrid>
+        <w:gridCol w:w="8522"/>
+      </w:tblGrid>
+      <w:tr>
+        <w:tc>
+          <w:tcPr>
+            <w:tcW w:w="8522" w:type="dxa"/>
+          </w:tcPr>
+          <w:p>
+            <w:pPr>
+              <w:rPr>
+                <w:rFonts w:hint="default"/>
+                <w:vertAlign w:val="baseline"/>
+                <w:lang w:val="en-US" w:eastAsia="zh-Hans"/>
+              </w:rPr>
+            </w:pPr>
+            <w:r>
+              <w:rPr>
+                <w:rFonts w:hint="default"/>
+                <w:vertAlign w:val="baseline"/>
+                <w:lang w:val="en-US" w:eastAsia="zh-Hans"/>
+              </w:rPr>
+              <w:t>/Users/zhoushuo/Documents/workspace/testGit/CProgramingLanguage</w:t>
+            </w:r>
+            <w:bookmarkStart w:id="0" w:name="_GoBack"/>
+            <w:bookmarkEnd w:id="0"/>
+          </w:p>
+        </w:tc>
+      </w:tr>
+    </w:tbl>
+    <w:p>
+      <w:pPr>
+        <w:rPr>
+          <w:rFonts w:hint="default"/>
+          <w:lang w:val="en-US" w:eastAsia="zh-Hans"/>
+        </w:rPr>
+      </w:pPr>
+    </w:p>
+    <w:p>
+      <w:pPr>
+        <w:rPr>
+          <w:rFonts w:hint="eastAsia"/>
+          <w:lang w:val="en-US" w:eastAsia="zh-Hans"/>
+        </w:rPr>
+      </w:pPr>
     </w:p>
     <w:p>
       <w:pPr>

</xml_diff>

<commit_message>
chap1 extern variable; add doc content
</commit_message>
<xml_diff>
--- a/doc/The C Programing Language.docx
+++ b/doc/The C Programing Language.docx
@@ -135,7 +135,7 @@
     </w:p>
     <w:tbl>
       <w:tblPr>
-        <w:tblStyle w:val="4"/>
+        <w:tblStyle w:val="5"/>
         <w:tblW w:w="0" w:type="auto"/>
         <w:tblInd w:w="0" w:type="dxa"/>
         <w:tblBorders>
@@ -206,7 +206,7 @@
     </w:p>
     <w:tbl>
       <w:tblPr>
-        <w:tblStyle w:val="4"/>
+        <w:tblStyle w:val="5"/>
         <w:tblW w:w="0" w:type="auto"/>
         <w:tblInd w:w="0" w:type="dxa"/>
         <w:tblBorders>
@@ -410,7 +410,7 @@
     </w:p>
     <w:tbl>
       <w:tblPr>
-        <w:tblStyle w:val="4"/>
+        <w:tblStyle w:val="5"/>
         <w:tblW w:w="0" w:type="auto"/>
         <w:tblInd w:w="0" w:type="dxa"/>
         <w:tblBorders>
@@ -451,8 +451,6 @@
               </w:rPr>
               <w:t>/Users/zhoushuo/Documents/workspace/testGit/CProgramingLanguage</w:t>
             </w:r>
-            <w:bookmarkStart w:id="0" w:name="_GoBack"/>
-            <w:bookmarkEnd w:id="0"/>
           </w:p>
         </w:tc>
       </w:tr>
@@ -462,6 +460,751 @@
         <w:rPr>
           <w:rFonts w:hint="default"/>
           <w:lang w:val="en-US" w:eastAsia="zh-Hans"/>
+        </w:rPr>
+      </w:pPr>
+    </w:p>
+    <w:p>
+      <w:pPr>
+        <w:rPr>
+          <w:rFonts w:hint="eastAsia"/>
+          <w:lang w:val="en-US" w:eastAsia="zh-Hans"/>
+        </w:rPr>
+      </w:pPr>
+    </w:p>
+    <w:p>
+      <w:pPr>
+        <w:rPr>
+          <w:rFonts w:hint="eastAsia"/>
+          <w:lang w:val="en-US" w:eastAsia="zh-Hans"/>
+        </w:rPr>
+      </w:pPr>
+    </w:p>
+    <w:p>
+      <w:pPr>
+        <w:pStyle w:val="2"/>
+        <w:bidi w:val="0"/>
+        <w:rPr>
+          <w:rFonts w:hint="default"/>
+          <w:lang w:eastAsia="zh-Hans"/>
+        </w:rPr>
+      </w:pPr>
+      <w:r>
+        <w:rPr>
+          <w:rFonts w:hint="default"/>
+          <w:lang w:eastAsia="zh-Hans"/>
+        </w:rPr>
+        <w:t>Chap1 Introduction</w:t>
+      </w:r>
+    </w:p>
+    <w:p>
+      <w:pPr>
+        <w:rPr>
+          <w:rFonts w:hint="eastAsia"/>
+          <w:lang w:val="en-US" w:eastAsia="zh-Hans"/>
+        </w:rPr>
+      </w:pPr>
+      <w:r>
+        <w:rPr>
+          <w:rFonts w:hint="eastAsia"/>
+          <w:lang w:val="en-US" w:eastAsia="zh-Hans"/>
+        </w:rPr>
+        <w:t>第一章介绍了C语言的一些基本功能，包括：</w:t>
+      </w:r>
+    </w:p>
+    <w:p>
+      <w:pPr>
+        <w:rPr>
+          <w:rFonts w:hint="eastAsia"/>
+          <w:lang w:val="en-US" w:eastAsia="zh-Hans"/>
+        </w:rPr>
+      </w:pPr>
+    </w:p>
+    <w:p>
+      <w:pPr>
+        <w:pStyle w:val="3"/>
+        <w:bidi w:val="0"/>
+        <w:rPr>
+          <w:rFonts w:hint="eastAsia"/>
+          <w:lang w:val="en-US" w:eastAsia="zh-Hans"/>
+        </w:rPr>
+      </w:pPr>
+      <w:r>
+        <w:rPr>
+          <w:rFonts w:hint="eastAsia"/>
+          <w:lang w:val="en-US" w:eastAsia="zh-Hans"/>
+        </w:rPr>
+        <w:t>变量</w:t>
+      </w:r>
+      <w:r>
+        <w:rPr>
+          <w:rFonts w:hint="default"/>
+          <w:lang w:eastAsia="zh-Hans"/>
+        </w:rPr>
+        <w:t>/</w:t>
+      </w:r>
+      <w:r>
+        <w:rPr>
+          <w:rFonts w:hint="eastAsia"/>
+          <w:lang w:val="en-US" w:eastAsia="zh-Hans"/>
+        </w:rPr>
+        <w:t>算数运算</w:t>
+      </w:r>
+    </w:p>
+    <w:p>
+      <w:pPr>
+        <w:rPr>
+          <w:rFonts w:hint="default"/>
+          <w:lang w:val="en-US" w:eastAsia="zh-Hans"/>
+        </w:rPr>
+      </w:pPr>
+      <w:r>
+        <w:rPr>
+          <w:rFonts w:hint="eastAsia"/>
+          <w:lang w:val="en-US" w:eastAsia="zh-Hans"/>
+        </w:rPr>
+        <w:t>代码示例：</w:t>
+      </w:r>
+    </w:p>
+    <w:tbl>
+      <w:tblPr>
+        <w:tblStyle w:val="5"/>
+        <w:tblW w:w="0" w:type="auto"/>
+        <w:tblInd w:w="0" w:type="dxa"/>
+        <w:tblBorders>
+          <w:top w:val="single" w:color="auto" w:sz="4" w:space="0"/>
+          <w:left w:val="single" w:color="auto" w:sz="4" w:space="0"/>
+          <w:bottom w:val="single" w:color="auto" w:sz="4" w:space="0"/>
+          <w:right w:val="single" w:color="auto" w:sz="4" w:space="0"/>
+          <w:insideH w:val="single" w:color="auto" w:sz="4" w:space="0"/>
+          <w:insideV w:val="single" w:color="auto" w:sz="4" w:space="0"/>
+        </w:tblBorders>
+        <w:tblLayout w:type="autofit"/>
+        <w:tblCellMar>
+          <w:left w:w="108" w:type="dxa"/>
+          <w:right w:w="108" w:type="dxa"/>
+        </w:tblCellMar>
+      </w:tblPr>
+      <w:tblGrid>
+        <w:gridCol w:w="8522"/>
+      </w:tblGrid>
+      <w:tr>
+        <w:tc>
+          <w:tcPr>
+            <w:tcW w:w="8522" w:type="dxa"/>
+          </w:tcPr>
+          <w:p>
+            <w:pPr>
+              <w:rPr>
+                <w:rFonts w:hint="default"/>
+                <w:vertAlign w:val="baseline"/>
+                <w:lang w:eastAsia="zh-Hans"/>
+              </w:rPr>
+            </w:pPr>
+            <w:r>
+              <w:rPr>
+                <w:rFonts w:hint="default"/>
+                <w:vertAlign w:val="baseline"/>
+                <w:lang w:val="en-US" w:eastAsia="zh-Hans"/>
+              </w:rPr>
+              <w:t>Temperature</w:t>
+            </w:r>
+            <w:r>
+              <w:rPr>
+                <w:rFonts w:hint="default"/>
+                <w:vertAlign w:val="baseline"/>
+                <w:lang w:eastAsia="zh-Hans"/>
+              </w:rPr>
+              <w:t>.c</w:t>
+            </w:r>
+          </w:p>
+        </w:tc>
+      </w:tr>
+    </w:tbl>
+    <w:p>
+      <w:pPr>
+        <w:rPr>
+          <w:rFonts w:hint="eastAsia"/>
+          <w:lang w:val="en-US" w:eastAsia="zh-Hans"/>
+        </w:rPr>
+      </w:pPr>
+    </w:p>
+    <w:p>
+      <w:pPr>
+        <w:pStyle w:val="3"/>
+        <w:bidi w:val="0"/>
+        <w:rPr>
+          <w:rFonts w:hint="default"/>
+          <w:lang w:eastAsia="zh-Hans"/>
+        </w:rPr>
+      </w:pPr>
+      <w:r>
+        <w:rPr>
+          <w:rFonts w:hint="default"/>
+          <w:lang w:eastAsia="zh-Hans"/>
+        </w:rPr>
+        <w:t>Char input/output</w:t>
+      </w:r>
+    </w:p>
+    <w:p>
+      <w:pPr>
+        <w:rPr>
+          <w:rFonts w:hint="eastAsia"/>
+          <w:lang w:val="en-US" w:eastAsia="zh-Hans"/>
+        </w:rPr>
+      </w:pPr>
+      <w:r>
+        <w:rPr>
+          <w:rFonts w:hint="eastAsia"/>
+          <w:lang w:val="en-US" w:eastAsia="zh-Hans"/>
+        </w:rPr>
+        <w:t>代码示例：</w:t>
+      </w:r>
+    </w:p>
+    <w:tbl>
+      <w:tblPr>
+        <w:tblStyle w:val="5"/>
+        <w:tblW w:w="0" w:type="auto"/>
+        <w:tblInd w:w="0" w:type="dxa"/>
+        <w:tblBorders>
+          <w:top w:val="single" w:color="auto" w:sz="4" w:space="0"/>
+          <w:left w:val="single" w:color="auto" w:sz="4" w:space="0"/>
+          <w:bottom w:val="single" w:color="auto" w:sz="4" w:space="0"/>
+          <w:right w:val="single" w:color="auto" w:sz="4" w:space="0"/>
+          <w:insideH w:val="single" w:color="auto" w:sz="4" w:space="0"/>
+          <w:insideV w:val="single" w:color="auto" w:sz="4" w:space="0"/>
+        </w:tblBorders>
+        <w:tblLayout w:type="autofit"/>
+        <w:tblCellMar>
+          <w:left w:w="108" w:type="dxa"/>
+          <w:right w:w="108" w:type="dxa"/>
+        </w:tblCellMar>
+      </w:tblPr>
+      <w:tblGrid>
+        <w:gridCol w:w="8522"/>
+      </w:tblGrid>
+      <w:tr>
+        <w:tc>
+          <w:tcPr>
+            <w:tcW w:w="8522" w:type="dxa"/>
+          </w:tcPr>
+          <w:p>
+            <w:pPr>
+              <w:rPr>
+                <w:rFonts w:hint="default"/>
+                <w:vertAlign w:val="baseline"/>
+                <w:lang w:eastAsia="zh-Hans"/>
+              </w:rPr>
+            </w:pPr>
+            <w:r>
+              <w:rPr>
+                <w:rFonts w:hint="default"/>
+                <w:vertAlign w:val="baseline"/>
+                <w:lang w:val="en-US" w:eastAsia="zh-Hans"/>
+              </w:rPr>
+              <w:t>Copy</w:t>
+            </w:r>
+            <w:r>
+              <w:rPr>
+                <w:rFonts w:hint="default"/>
+                <w:vertAlign w:val="baseline"/>
+                <w:lang w:eastAsia="zh-Hans"/>
+              </w:rPr>
+              <w:t>.c</w:t>
+            </w:r>
+          </w:p>
+          <w:p>
+            <w:pPr>
+              <w:rPr>
+                <w:rFonts w:hint="default"/>
+                <w:vertAlign w:val="baseline"/>
+                <w:lang w:eastAsia="zh-Hans"/>
+              </w:rPr>
+            </w:pPr>
+            <w:r>
+              <w:rPr>
+                <w:rFonts w:hint="default"/>
+                <w:vertAlign w:val="baseline"/>
+                <w:lang w:eastAsia="zh-Hans"/>
+              </w:rPr>
+              <w:t>char_count.c</w:t>
+            </w:r>
+          </w:p>
+          <w:p>
+            <w:pPr>
+              <w:rPr>
+                <w:rFonts w:hint="default"/>
+                <w:vertAlign w:val="baseline"/>
+                <w:lang w:eastAsia="zh-Hans"/>
+              </w:rPr>
+            </w:pPr>
+            <w:r>
+              <w:rPr>
+                <w:rFonts w:hint="default"/>
+                <w:vertAlign w:val="baseline"/>
+                <w:lang w:eastAsia="zh-Hans"/>
+              </w:rPr>
+              <w:t>count_word.c</w:t>
+            </w:r>
+          </w:p>
+          <w:p>
+            <w:pPr>
+              <w:rPr>
+                <w:rFonts w:hint="default"/>
+                <w:vertAlign w:val="baseline"/>
+                <w:lang w:eastAsia="zh-Hans"/>
+              </w:rPr>
+            </w:pPr>
+            <w:r>
+              <w:rPr>
+                <w:rFonts w:hint="default"/>
+                <w:vertAlign w:val="baseline"/>
+                <w:lang w:eastAsia="zh-Hans"/>
+              </w:rPr>
+              <w:t>line_count.c</w:t>
+            </w:r>
+          </w:p>
+        </w:tc>
+      </w:tr>
+    </w:tbl>
+    <w:p>
+      <w:pPr>
+        <w:rPr>
+          <w:rFonts w:hint="eastAsia"/>
+          <w:lang w:val="en-US" w:eastAsia="zh-Hans"/>
+        </w:rPr>
+      </w:pPr>
+    </w:p>
+    <w:p>
+      <w:pPr>
+        <w:pStyle w:val="3"/>
+        <w:bidi w:val="0"/>
+        <w:rPr>
+          <w:rFonts w:hint="default"/>
+          <w:lang w:eastAsia="zh-Hans"/>
+        </w:rPr>
+      </w:pPr>
+      <w:r>
+        <w:rPr>
+          <w:rFonts w:hint="eastAsia"/>
+          <w:b/>
+          <w:lang w:val="en-US" w:eastAsia="zh-Hans"/>
+        </w:rPr>
+        <w:t>Fu</w:t>
+      </w:r>
+      <w:r>
+        <w:rPr>
+          <w:rFonts w:hint="default"/>
+          <w:b/>
+          <w:lang w:eastAsia="zh-Hans"/>
+        </w:rPr>
+        <w:t>nction</w:t>
+      </w:r>
+    </w:p>
+    <w:p>
+      <w:pPr>
+        <w:rPr>
+          <w:rFonts w:hint="default"/>
+          <w:lang w:eastAsia="zh-Hans"/>
+        </w:rPr>
+      </w:pPr>
+    </w:p>
+    <w:p>
+      <w:pPr>
+        <w:rPr>
+          <w:rFonts w:hint="eastAsia"/>
+          <w:lang w:val="en-US" w:eastAsia="zh-Hans"/>
+        </w:rPr>
+      </w:pPr>
+      <w:r>
+        <w:rPr>
+          <w:rFonts w:hint="eastAsia"/>
+          <w:lang w:val="en-US" w:eastAsia="zh-Hans"/>
+        </w:rPr>
+        <w:t>代码示例：</w:t>
+      </w:r>
+    </w:p>
+    <w:tbl>
+      <w:tblPr>
+        <w:tblStyle w:val="5"/>
+        <w:tblW w:w="0" w:type="auto"/>
+        <w:tblInd w:w="0" w:type="dxa"/>
+        <w:tblBorders>
+          <w:top w:val="single" w:color="auto" w:sz="4" w:space="0"/>
+          <w:left w:val="single" w:color="auto" w:sz="4" w:space="0"/>
+          <w:bottom w:val="single" w:color="auto" w:sz="4" w:space="0"/>
+          <w:right w:val="single" w:color="auto" w:sz="4" w:space="0"/>
+          <w:insideH w:val="single" w:color="auto" w:sz="4" w:space="0"/>
+          <w:insideV w:val="single" w:color="auto" w:sz="4" w:space="0"/>
+        </w:tblBorders>
+        <w:tblLayout w:type="autofit"/>
+        <w:tblCellMar>
+          <w:left w:w="108" w:type="dxa"/>
+          <w:right w:w="108" w:type="dxa"/>
+        </w:tblCellMar>
+      </w:tblPr>
+      <w:tblGrid>
+        <w:gridCol w:w="8522"/>
+      </w:tblGrid>
+      <w:tr>
+        <w:tc>
+          <w:tcPr>
+            <w:tcW w:w="8522" w:type="dxa"/>
+          </w:tcPr>
+          <w:p>
+            <w:pPr>
+              <w:rPr>
+                <w:rFonts w:hint="default"/>
+                <w:vertAlign w:val="baseline"/>
+                <w:lang w:eastAsia="zh-Hans"/>
+              </w:rPr>
+            </w:pPr>
+            <w:r>
+              <w:rPr>
+                <w:rFonts w:hint="default"/>
+                <w:vertAlign w:val="baseline"/>
+                <w:lang w:val="en-US" w:eastAsia="zh-Hans"/>
+              </w:rPr>
+              <w:t>function_power</w:t>
+            </w:r>
+            <w:r>
+              <w:rPr>
+                <w:rFonts w:hint="default"/>
+                <w:vertAlign w:val="baseline"/>
+                <w:lang w:eastAsia="zh-Hans"/>
+              </w:rPr>
+              <w:t>.c</w:t>
+            </w:r>
+          </w:p>
+        </w:tc>
+      </w:tr>
+    </w:tbl>
+    <w:p>
+      <w:pPr>
+        <w:rPr>
+          <w:rFonts w:hint="default"/>
+          <w:lang w:val="en-US" w:eastAsia="zh-Hans"/>
+        </w:rPr>
+      </w:pPr>
+    </w:p>
+    <w:p>
+      <w:pPr>
+        <w:rPr>
+          <w:rFonts w:hint="default"/>
+          <w:lang w:val="en-US" w:eastAsia="zh-Hans"/>
+        </w:rPr>
+      </w:pPr>
+    </w:p>
+    <w:p>
+      <w:pPr>
+        <w:pStyle w:val="3"/>
+        <w:bidi w:val="0"/>
+        <w:rPr>
+          <w:rFonts w:hint="default"/>
+          <w:lang w:eastAsia="zh-Hans"/>
+        </w:rPr>
+      </w:pPr>
+      <w:r>
+        <w:rPr>
+          <w:rFonts w:hint="default"/>
+          <w:b/>
+          <w:lang w:val="en-US" w:eastAsia="zh-Hans"/>
+        </w:rPr>
+        <w:t>Array</w:t>
+      </w:r>
+    </w:p>
+    <w:p>
+      <w:pPr>
+        <w:rPr>
+          <w:rFonts w:hint="default"/>
+          <w:lang w:eastAsia="zh-Hans"/>
+        </w:rPr>
+      </w:pPr>
+      <w:r>
+        <w:rPr>
+          <w:rFonts w:hint="eastAsia"/>
+          <w:lang w:val="en-US" w:eastAsia="zh-Hans"/>
+        </w:rPr>
+        <w:t>代码示例：</w:t>
+      </w:r>
+    </w:p>
+    <w:tbl>
+      <w:tblPr>
+        <w:tblStyle w:val="5"/>
+        <w:tblW w:w="0" w:type="auto"/>
+        <w:tblInd w:w="0" w:type="dxa"/>
+        <w:tblBorders>
+          <w:top w:val="single" w:color="auto" w:sz="4" w:space="0"/>
+          <w:left w:val="single" w:color="auto" w:sz="4" w:space="0"/>
+          <w:bottom w:val="single" w:color="auto" w:sz="4" w:space="0"/>
+          <w:right w:val="single" w:color="auto" w:sz="4" w:space="0"/>
+          <w:insideH w:val="single" w:color="auto" w:sz="4" w:space="0"/>
+          <w:insideV w:val="single" w:color="auto" w:sz="4" w:space="0"/>
+        </w:tblBorders>
+        <w:tblLayout w:type="autofit"/>
+        <w:tblCellMar>
+          <w:top w:w="0" w:type="dxa"/>
+          <w:left w:w="108" w:type="dxa"/>
+          <w:bottom w:w="0" w:type="dxa"/>
+          <w:right w:w="108" w:type="dxa"/>
+        </w:tblCellMar>
+      </w:tblPr>
+      <w:tblGrid>
+        <w:gridCol w:w="8522"/>
+      </w:tblGrid>
+      <w:tr>
+        <w:tc>
+          <w:tcPr>
+            <w:tcW w:w="8522" w:type="dxa"/>
+          </w:tcPr>
+          <w:p>
+            <w:pPr>
+              <w:rPr>
+                <w:rFonts w:hint="default"/>
+                <w:vertAlign w:val="baseline"/>
+                <w:lang w:eastAsia="zh-Hans"/>
+              </w:rPr>
+            </w:pPr>
+            <w:r>
+              <w:rPr>
+                <w:rFonts w:hint="default"/>
+                <w:vertAlign w:val="baseline"/>
+                <w:lang w:eastAsia="zh-Hans"/>
+              </w:rPr>
+              <w:t>count_digits.cl</w:t>
+            </w:r>
+          </w:p>
+        </w:tc>
+      </w:tr>
+    </w:tbl>
+    <w:p>
+      <w:pPr>
+        <w:rPr>
+          <w:rFonts w:hint="default"/>
+          <w:lang w:eastAsia="zh-Hans"/>
+        </w:rPr>
+      </w:pPr>
+    </w:p>
+    <w:p>
+      <w:pPr>
+        <w:rPr>
+          <w:rFonts w:hint="default"/>
+          <w:lang w:eastAsia="zh-Hans"/>
+        </w:rPr>
+      </w:pPr>
+    </w:p>
+    <w:p>
+      <w:pPr>
+        <w:pStyle w:val="3"/>
+        <w:bidi w:val="0"/>
+        <w:rPr>
+          <w:rFonts w:hint="default"/>
+          <w:lang w:eastAsia="zh-Hans"/>
+        </w:rPr>
+      </w:pPr>
+      <w:r>
+        <w:rPr>
+          <w:rFonts w:hint="default"/>
+          <w:lang w:eastAsia="zh-Hans"/>
+        </w:rPr>
+        <w:t xml:space="preserve">Char </w:t>
+      </w:r>
+      <w:r>
+        <w:rPr>
+          <w:rFonts w:hint="default"/>
+          <w:b/>
+          <w:lang w:eastAsia="zh-Hans"/>
+        </w:rPr>
+        <w:t>array</w:t>
+      </w:r>
+      <w:bookmarkStart w:id="0" w:name="_GoBack"/>
+      <w:bookmarkEnd w:id="0"/>
+    </w:p>
+    <w:p>
+      <w:pPr>
+        <w:rPr>
+          <w:rFonts w:hint="eastAsia"/>
+          <w:lang w:val="en-US" w:eastAsia="zh-Hans"/>
+        </w:rPr>
+      </w:pPr>
+      <w:r>
+        <w:rPr>
+          <w:rFonts w:hint="eastAsia"/>
+          <w:lang w:val="en-US" w:eastAsia="zh-Hans"/>
+        </w:rPr>
+        <w:t>代码示例：</w:t>
+      </w:r>
+    </w:p>
+    <w:tbl>
+      <w:tblPr>
+        <w:tblStyle w:val="5"/>
+        <w:tblW w:w="0" w:type="auto"/>
+        <w:tblInd w:w="0" w:type="dxa"/>
+        <w:tblBorders>
+          <w:top w:val="single" w:color="auto" w:sz="4" w:space="0"/>
+          <w:left w:val="single" w:color="auto" w:sz="4" w:space="0"/>
+          <w:bottom w:val="single" w:color="auto" w:sz="4" w:space="0"/>
+          <w:right w:val="single" w:color="auto" w:sz="4" w:space="0"/>
+          <w:insideH w:val="single" w:color="auto" w:sz="4" w:space="0"/>
+          <w:insideV w:val="single" w:color="auto" w:sz="4" w:space="0"/>
+        </w:tblBorders>
+        <w:tblLayout w:type="autofit"/>
+        <w:tblCellMar>
+          <w:left w:w="108" w:type="dxa"/>
+          <w:right w:w="108" w:type="dxa"/>
+        </w:tblCellMar>
+      </w:tblPr>
+      <w:tblGrid>
+        <w:gridCol w:w="8522"/>
+      </w:tblGrid>
+      <w:tr>
+        <w:tc>
+          <w:tcPr>
+            <w:tcW w:w="8522" w:type="dxa"/>
+          </w:tcPr>
+          <w:p>
+            <w:pPr>
+              <w:rPr>
+                <w:rFonts w:hint="default"/>
+                <w:vertAlign w:val="baseline"/>
+                <w:lang w:eastAsia="zh-Hans"/>
+              </w:rPr>
+            </w:pPr>
+            <w:r>
+              <w:rPr>
+                <w:rFonts w:hint="default"/>
+                <w:vertAlign w:val="baseline"/>
+                <w:lang w:val="en-US" w:eastAsia="zh-Hans"/>
+              </w:rPr>
+              <w:t>print_longest_line</w:t>
+            </w:r>
+            <w:r>
+              <w:rPr>
+                <w:rFonts w:hint="default"/>
+                <w:vertAlign w:val="baseline"/>
+                <w:lang w:eastAsia="zh-Hans"/>
+              </w:rPr>
+              <w:t>.c</w:t>
+            </w:r>
+          </w:p>
+        </w:tc>
+      </w:tr>
+    </w:tbl>
+    <w:p>
+      <w:pPr>
+        <w:rPr>
+          <w:rFonts w:hint="default"/>
+          <w:lang w:val="en-US" w:eastAsia="zh-Hans"/>
+        </w:rPr>
+      </w:pPr>
+    </w:p>
+    <w:p>
+      <w:pPr>
+        <w:rPr>
+          <w:rFonts w:hint="default"/>
+          <w:lang w:val="en-US" w:eastAsia="zh-Hans"/>
+        </w:rPr>
+      </w:pPr>
+    </w:p>
+    <w:p>
+      <w:pPr>
+        <w:pStyle w:val="3"/>
+        <w:bidi w:val="0"/>
+        <w:rPr>
+          <w:rFonts w:hint="default"/>
+          <w:lang w:eastAsia="zh-Hans"/>
+        </w:rPr>
+      </w:pPr>
+      <w:r>
+        <w:rPr>
+          <w:rFonts w:hint="default"/>
+          <w:lang w:eastAsia="zh-Hans"/>
+        </w:rPr>
+        <w:t xml:space="preserve">Extern </w:t>
+      </w:r>
+      <w:r>
+        <w:rPr>
+          <w:rFonts w:hint="default"/>
+          <w:b/>
+          <w:lang w:eastAsia="zh-Hans"/>
+        </w:rPr>
+        <w:t>variable</w:t>
+      </w:r>
+    </w:p>
+    <w:p>
+      <w:pPr>
+        <w:rPr>
+          <w:rFonts w:hint="eastAsia"/>
+          <w:lang w:val="en-US" w:eastAsia="zh-Hans"/>
+        </w:rPr>
+      </w:pPr>
+      <w:r>
+        <w:rPr>
+          <w:rFonts w:hint="eastAsia"/>
+          <w:lang w:val="en-US" w:eastAsia="zh-Hans"/>
+        </w:rPr>
+        <w:t>代码示例：</w:t>
+      </w:r>
+    </w:p>
+    <w:tbl>
+      <w:tblPr>
+        <w:tblStyle w:val="5"/>
+        <w:tblW w:w="0" w:type="auto"/>
+        <w:tblInd w:w="0" w:type="dxa"/>
+        <w:tblBorders>
+          <w:top w:val="single" w:color="auto" w:sz="4" w:space="0"/>
+          <w:left w:val="single" w:color="auto" w:sz="4" w:space="0"/>
+          <w:bottom w:val="single" w:color="auto" w:sz="4" w:space="0"/>
+          <w:right w:val="single" w:color="auto" w:sz="4" w:space="0"/>
+          <w:insideH w:val="single" w:color="auto" w:sz="4" w:space="0"/>
+          <w:insideV w:val="single" w:color="auto" w:sz="4" w:space="0"/>
+        </w:tblBorders>
+        <w:tblLayout w:type="autofit"/>
+        <w:tblCellMar>
+          <w:left w:w="108" w:type="dxa"/>
+          <w:right w:w="108" w:type="dxa"/>
+        </w:tblCellMar>
+      </w:tblPr>
+      <w:tblGrid>
+        <w:gridCol w:w="8522"/>
+      </w:tblGrid>
+      <w:tr>
+        <w:tc>
+          <w:tcPr>
+            <w:tcW w:w="8522" w:type="dxa"/>
+          </w:tcPr>
+          <w:p>
+            <w:pPr>
+              <w:rPr>
+                <w:rFonts w:hint="default"/>
+                <w:vertAlign w:val="baseline"/>
+                <w:lang w:val="en-US" w:eastAsia="zh-Hans"/>
+              </w:rPr>
+            </w:pPr>
+            <w:r>
+              <w:rPr>
+                <w:rFonts w:hint="default"/>
+                <w:vertAlign w:val="baseline"/>
+                <w:lang w:val="en-US" w:eastAsia="zh-Hans"/>
+              </w:rPr>
+              <w:t>print_longest_line_v2.c</w:t>
+            </w:r>
+          </w:p>
+        </w:tc>
+      </w:tr>
+    </w:tbl>
+    <w:p>
+      <w:pPr>
+        <w:rPr>
+          <w:rFonts w:hint="default"/>
+          <w:lang w:val="en-US" w:eastAsia="zh-Hans"/>
+        </w:rPr>
+      </w:pPr>
+    </w:p>
+    <w:p>
+      <w:pPr>
+        <w:rPr>
+          <w:rFonts w:hint="default"/>
+          <w:lang w:eastAsia="zh-Hans"/>
         </w:rPr>
       </w:pPr>
     </w:p>
@@ -536,7 +1279,7 @@
   <w:latentStyles w:count="260" w:defQFormat="0" w:defUnhideWhenUsed="1" w:defSemiHidden="1" w:defUIPriority="99" w:defLockedState="0">
     <w:lsdException w:qFormat="1" w:unhideWhenUsed="0" w:uiPriority="0" w:semiHidden="0" w:name="Normal"/>
     <w:lsdException w:qFormat="1" w:unhideWhenUsed="0" w:uiPriority="0" w:semiHidden="0" w:name="heading 1"/>
-    <w:lsdException w:qFormat="1" w:uiPriority="0" w:name="heading 2"/>
+    <w:lsdException w:qFormat="1" w:uiPriority="0" w:semiHidden="0" w:name="heading 2"/>
     <w:lsdException w:qFormat="1" w:uiPriority="0" w:name="heading 3"/>
     <w:lsdException w:qFormat="1" w:uiPriority="0" w:name="heading 4"/>
     <w:lsdException w:qFormat="1" w:uiPriority="0" w:name="heading 5"/>
@@ -817,13 +1560,32 @@
       <w:sz w:val="44"/>
     </w:rPr>
   </w:style>
-  <w:style w:type="character" w:default="1" w:styleId="5">
+  <w:style w:type="paragraph" w:styleId="3">
+    <w:name w:val="heading 2"/>
+    <w:basedOn w:val="1"/>
+    <w:next w:val="1"/>
+    <w:unhideWhenUsed/>
+    <w:qFormat/>
+    <w:uiPriority w:val="0"/>
+    <w:pPr>
+      <w:keepNext/>
+      <w:keepLines/>
+      <w:spacing w:before="260" w:beforeLines="0" w:beforeAutospacing="0" w:after="260" w:afterLines="0" w:afterAutospacing="0" w:line="413" w:lineRule="auto"/>
+      <w:outlineLvl w:val="1"/>
+    </w:pPr>
+    <w:rPr>
+      <w:rFonts w:ascii="Arial" w:hAnsi="Arial" w:eastAsia="黑体"/>
+      <w:b/>
+      <w:sz w:val="32"/>
+    </w:rPr>
+  </w:style>
+  <w:style w:type="character" w:default="1" w:styleId="6">
     <w:name w:val="Default Paragraph Font"/>
     <w:semiHidden/>
     <w:qFormat/>
     <w:uiPriority w:val="0"/>
   </w:style>
-  <w:style w:type="table" w:default="1" w:styleId="3">
+  <w:style w:type="table" w:default="1" w:styleId="4">
     <w:name w:val="Normal Table"/>
     <w:semiHidden/>
     <w:qFormat/>
@@ -837,9 +1599,9 @@
       </w:tblCellMar>
     </w:tblPr>
   </w:style>
-  <w:style w:type="table" w:styleId="4">
+  <w:style w:type="table" w:styleId="5">
     <w:name w:val="Table Grid"/>
-    <w:basedOn w:val="3"/>
+    <w:basedOn w:val="4"/>
     <w:uiPriority w:val="0"/>
     <w:pPr>
       <w:widowControl w:val="0"/>

</xml_diff>